<commit_message>
TODO: run to see if everything is alright
</commit_message>
<xml_diff>
--- a/si-serie1-g5.docx
+++ b/si-serie1-g5.docx
@@ -381,9 +381,10 @@
       <w:sdtPr>
         <w:rPr>
           <w:rFonts w:asciiTheme="minorHAnsi" w:eastAsiaTheme="minorEastAsia" w:hAnsiTheme="minorHAnsi" w:cstheme="minorBidi"/>
+          <w:b/>
           <w:color w:val="auto"/>
-          <w:sz w:val="22"/>
-          <w:szCs w:val="22"/>
+          <w:sz w:val="24"/>
+          <w:szCs w:val="24"/>
         </w:rPr>
         <w:id w:val="1945966594"/>
         <w:docPartObj>
@@ -393,7 +394,6 @@
       </w:sdtPr>
       <w:sdtEndPr>
         <w:rPr>
-          <w:b/>
           <w:bCs/>
         </w:rPr>
       </w:sdtEndPr>
@@ -406,6 +406,7 @@
               <w:b/>
               <w:color w:val="auto"/>
               <w:sz w:val="28"/>
+              <w:szCs w:val="24"/>
             </w:rPr>
           </w:pPr>
           <w:r>
@@ -414,16 +415,24 @@
               <w:b/>
               <w:color w:val="auto"/>
               <w:sz w:val="28"/>
+              <w:szCs w:val="24"/>
             </w:rPr>
             <w:t>Índice</w:t>
           </w:r>
-          <w:bookmarkStart w:id="0" w:name="_GoBack"/>
-          <w:bookmarkEnd w:id="0"/>
         </w:p>
-        <w:p/>
+        <w:p>
+          <w:pPr>
+            <w:rPr>
+              <w:b/>
+              <w:sz w:val="24"/>
+              <w:szCs w:val="24"/>
+            </w:rPr>
+          </w:pPr>
+        </w:p>
         <w:p>
           <w:pPr>
             <w:pStyle w:val="ndice2"/>
+            <w:ind w:firstLine="0"/>
             <w:rPr>
               <w:noProof/>
             </w:rPr>
@@ -431,22 +440,28 @@
           <w:r>
             <w:rPr>
               <w:b/>
+              <w:sz w:val="24"/>
+              <w:szCs w:val="24"/>
             </w:rPr>
             <w:fldChar w:fldCharType="begin"/>
           </w:r>
           <w:r>
             <w:rPr>
               <w:b/>
+              <w:sz w:val="24"/>
+              <w:szCs w:val="24"/>
             </w:rPr>
             <w:instrText xml:space="preserve"> TOC \o "1-3" \h \z \u </w:instrText>
           </w:r>
           <w:r>
             <w:rPr>
               <w:b/>
+              <w:sz w:val="24"/>
+              <w:szCs w:val="24"/>
             </w:rPr>
             <w:fldChar w:fldCharType="separate"/>
           </w:r>
-          <w:hyperlink w:anchor="_Toc527540402" w:history="1">
+          <w:hyperlink w:anchor="_Toc527584519" w:history="1">
             <w:r>
               <w:rPr>
                 <w:rStyle w:val="Hiperligao"/>
@@ -475,7 +490,7 @@
                 <w:noProof/>
                 <w:webHidden/>
               </w:rPr>
-              <w:instrText xml:space="preserve"> PAGEREF _Toc527540402 \h </w:instrText>
+              <w:instrText xml:space="preserve"> PAGEREF _Toc527584519 \h </w:instrText>
             </w:r>
             <w:r>
               <w:rPr>
@@ -495,7 +510,7 @@
                 <w:noProof/>
                 <w:webHidden/>
               </w:rPr>
-              <w:t>3</w:t>
+              <w:t>2</w:t>
             </w:r>
             <w:r>
               <w:rPr>
@@ -509,11 +524,12 @@
         <w:p>
           <w:pPr>
             <w:pStyle w:val="ndice2"/>
+            <w:ind w:firstLine="0"/>
             <w:rPr>
               <w:noProof/>
             </w:rPr>
           </w:pPr>
-          <w:hyperlink w:anchor="_Toc527540403" w:history="1">
+          <w:hyperlink w:anchor="_Toc527584520" w:history="1">
             <w:r>
               <w:rPr>
                 <w:rStyle w:val="Hiperligao"/>
@@ -542,7 +558,7 @@
                 <w:noProof/>
                 <w:webHidden/>
               </w:rPr>
-              <w:instrText xml:space="preserve"> PAGEREF _Toc527540403 \h </w:instrText>
+              <w:instrText xml:space="preserve"> PAGEREF _Toc527584520 \h </w:instrText>
             </w:r>
             <w:r>
               <w:rPr>
@@ -562,7 +578,7 @@
                 <w:noProof/>
                 <w:webHidden/>
               </w:rPr>
-              <w:t>3</w:t>
+              <w:t>2</w:t>
             </w:r>
             <w:r>
               <w:rPr>
@@ -576,11 +592,35 @@
         <w:p>
           <w:pPr>
             <w:pStyle w:val="ndice2"/>
+            <w:ind w:firstLine="0"/>
+            <w:rPr>
+              <w:rStyle w:val="Hiperligao"/>
+              <w:b/>
+              <w:noProof/>
+              <w:color w:val="auto"/>
+              <w:u w:val="none"/>
+            </w:rPr>
+          </w:pPr>
+          <w:r>
+            <w:rPr>
+              <w:rStyle w:val="Hiperligao"/>
+              <w:b/>
+              <w:noProof/>
+              <w:color w:val="auto"/>
+              <w:u w:val="none"/>
+            </w:rPr>
+            <w:t>Exercício 3</w:t>
+          </w:r>
+        </w:p>
+        <w:p>
+          <w:pPr>
+            <w:pStyle w:val="ndice2"/>
+            <w:ind w:firstLine="284"/>
             <w:rPr>
               <w:noProof/>
             </w:rPr>
           </w:pPr>
-          <w:hyperlink w:anchor="_Toc527540404" w:history="1">
+          <w:hyperlink w:anchor="_Toc527584521" w:history="1">
             <w:r>
               <w:rPr>
                 <w:rStyle w:val="Hiperligao"/>
@@ -609,7 +649,7 @@
                 <w:noProof/>
                 <w:webHidden/>
               </w:rPr>
-              <w:instrText xml:space="preserve"> PAGEREF _Toc527540404 \h </w:instrText>
+              <w:instrText xml:space="preserve"> PAGEREF _Toc527584521 \h </w:instrText>
             </w:r>
             <w:r>
               <w:rPr>
@@ -629,7 +669,7 @@
                 <w:noProof/>
                 <w:webHidden/>
               </w:rPr>
-              <w:t>4</w:t>
+              <w:t>3</w:t>
             </w:r>
             <w:r>
               <w:rPr>
@@ -643,11 +683,12 @@
         <w:p>
           <w:pPr>
             <w:pStyle w:val="ndice2"/>
+            <w:ind w:firstLine="284"/>
             <w:rPr>
               <w:noProof/>
             </w:rPr>
           </w:pPr>
-          <w:hyperlink w:anchor="_Toc527540405" w:history="1">
+          <w:hyperlink w:anchor="_Toc527584522" w:history="1">
             <w:r>
               <w:rPr>
                 <w:rStyle w:val="Hiperligao"/>
@@ -676,7 +717,7 @@
                 <w:noProof/>
                 <w:webHidden/>
               </w:rPr>
-              <w:instrText xml:space="preserve"> PAGEREF _Toc527540405 \h </w:instrText>
+              <w:instrText xml:space="preserve"> PAGEREF _Toc527584522 \h </w:instrText>
             </w:r>
             <w:r>
               <w:rPr>
@@ -696,7 +737,7 @@
                 <w:noProof/>
                 <w:webHidden/>
               </w:rPr>
-              <w:t>4</w:t>
+              <w:t>3</w:t>
             </w:r>
             <w:r>
               <w:rPr>
@@ -710,11 +751,35 @@
         <w:p>
           <w:pPr>
             <w:pStyle w:val="ndice2"/>
+            <w:ind w:firstLine="0"/>
+            <w:rPr>
+              <w:rStyle w:val="Hiperligao"/>
+              <w:b/>
+              <w:noProof/>
+              <w:color w:val="auto"/>
+              <w:u w:val="none"/>
+            </w:rPr>
+          </w:pPr>
+          <w:r>
+            <w:rPr>
+              <w:rStyle w:val="Hiperligao"/>
+              <w:b/>
+              <w:noProof/>
+              <w:color w:val="auto"/>
+              <w:u w:val="none"/>
+            </w:rPr>
+            <w:t>Exercício 4</w:t>
+          </w:r>
+        </w:p>
+        <w:p>
+          <w:pPr>
+            <w:pStyle w:val="ndice2"/>
+            <w:ind w:firstLine="284"/>
             <w:rPr>
               <w:noProof/>
             </w:rPr>
           </w:pPr>
-          <w:hyperlink w:anchor="_Toc527540406" w:history="1">
+          <w:hyperlink w:anchor="_Toc527584523" w:history="1">
             <w:r>
               <w:rPr>
                 <w:rStyle w:val="Hiperligao"/>
@@ -722,7 +787,7 @@
                 <w:b/>
                 <w:noProof/>
               </w:rPr>
-              <w:t>Exercício 4</w:t>
+              <w:t>4.1</w:t>
             </w:r>
             <w:r>
               <w:rPr>
@@ -743,7 +808,7 @@
                 <w:noProof/>
                 <w:webHidden/>
               </w:rPr>
-              <w:instrText xml:space="preserve"> PAGEREF _Toc527540406 \h </w:instrText>
+              <w:instrText xml:space="preserve"> PAGEREF _Toc527584523 \h </w:instrText>
             </w:r>
             <w:r>
               <w:rPr>
@@ -763,7 +828,7 @@
                 <w:noProof/>
                 <w:webHidden/>
               </w:rPr>
-              <w:t>5</w:t>
+              <w:t>4</w:t>
             </w:r>
             <w:r>
               <w:rPr>
@@ -777,11 +842,12 @@
         <w:p>
           <w:pPr>
             <w:pStyle w:val="ndice2"/>
+            <w:ind w:firstLine="284"/>
             <w:rPr>
               <w:noProof/>
             </w:rPr>
           </w:pPr>
-          <w:hyperlink w:anchor="_Toc527540407" w:history="1">
+          <w:hyperlink w:anchor="_Toc527584524" w:history="1">
             <w:r>
               <w:rPr>
                 <w:rStyle w:val="Hiperligao"/>
@@ -789,7 +855,7 @@
                 <w:b/>
                 <w:noProof/>
               </w:rPr>
-              <w:t>4.1</w:t>
+              <w:t>4.2</w:t>
             </w:r>
             <w:r>
               <w:rPr>
@@ -810,7 +876,7 @@
                 <w:noProof/>
                 <w:webHidden/>
               </w:rPr>
-              <w:instrText xml:space="preserve"> PAGEREF _Toc527540407 \h </w:instrText>
+              <w:instrText xml:space="preserve"> PAGEREF _Toc527584524 \h </w:instrText>
             </w:r>
             <w:r>
               <w:rPr>
@@ -830,7 +896,7 @@
                 <w:noProof/>
                 <w:webHidden/>
               </w:rPr>
-              <w:t>5</w:t>
+              <w:t>4</w:t>
             </w:r>
             <w:r>
               <w:rPr>
@@ -844,11 +910,35 @@
         <w:p>
           <w:pPr>
             <w:pStyle w:val="ndice2"/>
+            <w:ind w:firstLine="0"/>
+            <w:rPr>
+              <w:rStyle w:val="Hiperligao"/>
+              <w:b/>
+              <w:noProof/>
+              <w:color w:val="auto"/>
+              <w:u w:val="none"/>
+            </w:rPr>
+          </w:pPr>
+          <w:r>
+            <w:rPr>
+              <w:rStyle w:val="Hiperligao"/>
+              <w:b/>
+              <w:noProof/>
+              <w:color w:val="auto"/>
+              <w:u w:val="none"/>
+            </w:rPr>
+            <w:t>Exercício 5</w:t>
+          </w:r>
+        </w:p>
+        <w:p>
+          <w:pPr>
+            <w:pStyle w:val="ndice2"/>
+            <w:ind w:firstLine="284"/>
             <w:rPr>
               <w:noProof/>
             </w:rPr>
           </w:pPr>
-          <w:hyperlink w:anchor="_Toc527540408" w:history="1">
+          <w:hyperlink w:anchor="_Toc527584525" w:history="1">
             <w:r>
               <w:rPr>
                 <w:rStyle w:val="Hiperligao"/>
@@ -856,7 +946,7 @@
                 <w:b/>
                 <w:noProof/>
               </w:rPr>
-              <w:t>4.2</w:t>
+              <w:t>5.2.1</w:t>
             </w:r>
             <w:r>
               <w:rPr>
@@ -877,7 +967,7 @@
                 <w:noProof/>
                 <w:webHidden/>
               </w:rPr>
-              <w:instrText xml:space="preserve"> PAGEREF _Toc527540408 \h </w:instrText>
+              <w:instrText xml:space="preserve"> PAGEREF _Toc527584525 \h </w:instrText>
             </w:r>
             <w:r>
               <w:rPr>
@@ -897,7 +987,7 @@
                 <w:noProof/>
                 <w:webHidden/>
               </w:rPr>
-              <w:t>5</w:t>
+              <w:t>4</w:t>
             </w:r>
             <w:r>
               <w:rPr>
@@ -911,11 +1001,12 @@
         <w:p>
           <w:pPr>
             <w:pStyle w:val="ndice2"/>
+            <w:ind w:firstLine="284"/>
             <w:rPr>
               <w:noProof/>
             </w:rPr>
           </w:pPr>
-          <w:hyperlink w:anchor="_Toc527540409" w:history="1">
+          <w:hyperlink w:anchor="_Toc527584526" w:history="1">
             <w:r>
               <w:rPr>
                 <w:rStyle w:val="Hiperligao"/>
@@ -923,7 +1014,7 @@
                 <w:b/>
                 <w:noProof/>
               </w:rPr>
-              <w:t>5.2.1</w:t>
+              <w:t>5.2.2</w:t>
             </w:r>
             <w:r>
               <w:rPr>
@@ -944,7 +1035,7 @@
                 <w:noProof/>
                 <w:webHidden/>
               </w:rPr>
-              <w:instrText xml:space="preserve"> PAGEREF _Toc527540409 \h </w:instrText>
+              <w:instrText xml:space="preserve"> PAGEREF _Toc527584526 \h </w:instrText>
             </w:r>
             <w:r>
               <w:rPr>
@@ -964,7 +1055,7 @@
                 <w:noProof/>
                 <w:webHidden/>
               </w:rPr>
-              <w:t>5</w:t>
+              <w:t>7</w:t>
             </w:r>
             <w:r>
               <w:rPr>
@@ -978,11 +1069,12 @@
         <w:p>
           <w:pPr>
             <w:pStyle w:val="ndice2"/>
+            <w:ind w:firstLine="284"/>
             <w:rPr>
               <w:noProof/>
             </w:rPr>
           </w:pPr>
-          <w:hyperlink w:anchor="_Toc527540410" w:history="1">
+          <w:hyperlink w:anchor="_Toc527584527" w:history="1">
             <w:r>
               <w:rPr>
                 <w:rStyle w:val="Hiperligao"/>
@@ -990,7 +1082,7 @@
                 <w:b/>
                 <w:noProof/>
               </w:rPr>
-              <w:t>5.2.2</w:t>
+              <w:t>5.2.3</w:t>
             </w:r>
             <w:r>
               <w:rPr>
@@ -1011,7 +1103,7 @@
                 <w:noProof/>
                 <w:webHidden/>
               </w:rPr>
-              <w:instrText xml:space="preserve"> PAGEREF _Toc527540410 \h </w:instrText>
+              <w:instrText xml:space="preserve"> PAGEREF _Toc527584527 \h </w:instrText>
             </w:r>
             <w:r>
               <w:rPr>
@@ -1031,7 +1123,7 @@
                 <w:noProof/>
                 <w:webHidden/>
               </w:rPr>
-              <w:t>8</w:t>
+              <w:t>7</w:t>
             </w:r>
             <w:r>
               <w:rPr>
@@ -1045,11 +1137,12 @@
         <w:p>
           <w:pPr>
             <w:pStyle w:val="ndice2"/>
+            <w:ind w:firstLine="0"/>
             <w:rPr>
               <w:noProof/>
             </w:rPr>
           </w:pPr>
-          <w:hyperlink w:anchor="_Toc527540411" w:history="1">
+          <w:hyperlink w:anchor="_Toc527584528" w:history="1">
             <w:r>
               <w:rPr>
                 <w:rStyle w:val="Hiperligao"/>
@@ -1057,7 +1150,7 @@
                 <w:b/>
                 <w:noProof/>
               </w:rPr>
-              <w:t>5.2.3</w:t>
+              <w:t>Exercício 6</w:t>
             </w:r>
             <w:r>
               <w:rPr>
@@ -1078,7 +1171,7 @@
                 <w:noProof/>
                 <w:webHidden/>
               </w:rPr>
-              <w:instrText xml:space="preserve"> PAGEREF _Toc527540411 \h </w:instrText>
+              <w:instrText xml:space="preserve"> PAGEREF _Toc527584528 \h </w:instrText>
             </w:r>
             <w:r>
               <w:rPr>
@@ -1098,7 +1191,7 @@
                 <w:noProof/>
                 <w:webHidden/>
               </w:rPr>
-              <w:t>8</w:t>
+              <w:t>9</w:t>
             </w:r>
             <w:r>
               <w:rPr>
@@ -1112,11 +1205,12 @@
         <w:p>
           <w:pPr>
             <w:pStyle w:val="ndice2"/>
+            <w:ind w:firstLine="0"/>
             <w:rPr>
               <w:noProof/>
             </w:rPr>
           </w:pPr>
-          <w:hyperlink w:anchor="_Toc527540412" w:history="1">
+          <w:hyperlink w:anchor="_Toc527584529" w:history="1">
             <w:r>
               <w:rPr>
                 <w:rStyle w:val="Hiperligao"/>
@@ -1124,7 +1218,7 @@
                 <w:b/>
                 <w:noProof/>
               </w:rPr>
-              <w:t>Exercício 6</w:t>
+              <w:t>Exercício 7</w:t>
             </w:r>
             <w:r>
               <w:rPr>
@@ -1145,7 +1239,7 @@
                 <w:noProof/>
                 <w:webHidden/>
               </w:rPr>
-              <w:instrText xml:space="preserve"> PAGEREF _Toc527540412 \h </w:instrText>
+              <w:instrText xml:space="preserve"> PAGEREF _Toc527584529 \h </w:instrText>
             </w:r>
             <w:r>
               <w:rPr>
@@ -1165,7 +1259,7 @@
                 <w:noProof/>
                 <w:webHidden/>
               </w:rPr>
-              <w:t>10</w:t>
+              <w:t>9</w:t>
             </w:r>
             <w:r>
               <w:rPr>
@@ -1178,77 +1272,18 @@
         </w:p>
         <w:p>
           <w:pPr>
-            <w:pStyle w:val="ndice2"/>
             <w:rPr>
-              <w:noProof/>
+              <w:b/>
+              <w:sz w:val="24"/>
+              <w:szCs w:val="24"/>
             </w:rPr>
           </w:pPr>
-          <w:hyperlink w:anchor="_Toc527540413" w:history="1">
-            <w:r>
-              <w:rPr>
-                <w:rStyle w:val="Hiperligao"/>
-                <w:rFonts w:cstheme="minorHAnsi"/>
-                <w:b/>
-                <w:noProof/>
-              </w:rPr>
-              <w:t>Exercício 7</w:t>
-            </w:r>
-            <w:r>
-              <w:rPr>
-                <w:noProof/>
-                <w:webHidden/>
-              </w:rPr>
-              <w:tab/>
-            </w:r>
-            <w:r>
-              <w:rPr>
-                <w:noProof/>
-                <w:webHidden/>
-              </w:rPr>
-              <w:fldChar w:fldCharType="begin"/>
-            </w:r>
-            <w:r>
-              <w:rPr>
-                <w:noProof/>
-                <w:webHidden/>
-              </w:rPr>
-              <w:instrText xml:space="preserve"> PAGEREF _Toc527540413 \h </w:instrText>
-            </w:r>
-            <w:r>
-              <w:rPr>
-                <w:noProof/>
-                <w:webHidden/>
-              </w:rPr>
-            </w:r>
-            <w:r>
-              <w:rPr>
-                <w:noProof/>
-                <w:webHidden/>
-              </w:rPr>
-              <w:fldChar w:fldCharType="separate"/>
-            </w:r>
-            <w:r>
-              <w:rPr>
-                <w:noProof/>
-                <w:webHidden/>
-              </w:rPr>
-              <w:t>10</w:t>
-            </w:r>
-            <w:r>
-              <w:rPr>
-                <w:noProof/>
-                <w:webHidden/>
-              </w:rPr>
-              <w:fldChar w:fldCharType="end"/>
-            </w:r>
-          </w:hyperlink>
-        </w:p>
-        <w:p>
           <w:r>
             <w:rPr>
               <w:b/>
               <w:bCs/>
               <w:sz w:val="24"/>
+              <w:szCs w:val="24"/>
             </w:rPr>
             <w:fldChar w:fldCharType="end"/>
           </w:r>
@@ -1263,15 +1298,8 @@
           <w:sz w:val="28"/>
         </w:rPr>
       </w:pPr>
-    </w:p>
-    <w:p>
-      <w:pPr>
-        <w:jc w:val="both"/>
-        <w:rPr>
-          <w:b/>
-          <w:sz w:val="28"/>
-        </w:rPr>
-      </w:pPr>
+      <w:bookmarkStart w:id="0" w:name="_GoBack"/>
+      <w:bookmarkEnd w:id="0"/>
     </w:p>
     <w:p>
       <w:pPr>
@@ -1400,7 +1428,7 @@
           <w:sz w:val="28"/>
         </w:rPr>
       </w:pPr>
-      <w:bookmarkStart w:id="1" w:name="_Toc527540402"/>
+      <w:bookmarkStart w:id="1" w:name="_Toc527584519"/>
       <w:r>
         <w:rPr>
           <w:rFonts w:asciiTheme="minorHAnsi" w:hAnsiTheme="minorHAnsi" w:cstheme="minorHAnsi"/>
@@ -1444,7 +1472,35 @@
         <w:rPr>
           <w:sz w:val="24"/>
         </w:rPr>
-        <w:t xml:space="preserve"> é realizado um ataque à função de hash SHA1, que permite, dado um x, obter x’ diferente de x tal que ambos têm o mesmo hash, é quebrada uma das propriedades de segurança deste esquema: a integridade. </w:t>
+        <w:t xml:space="preserve"> é realizado um ataque à função de </w:t>
+      </w:r>
+      <w:proofErr w:type="spellStart"/>
+      <w:r>
+        <w:rPr>
+          <w:sz w:val="24"/>
+        </w:rPr>
+        <w:t>hash</w:t>
+      </w:r>
+      <w:proofErr w:type="spellEnd"/>
+      <w:r>
+        <w:rPr>
+          <w:sz w:val="24"/>
+        </w:rPr>
+        <w:t xml:space="preserve"> SHA1, que permite, dado um x, obter x’ diferente de x tal que ambos têm o mesmo </w:t>
+      </w:r>
+      <w:proofErr w:type="spellStart"/>
+      <w:r>
+        <w:rPr>
+          <w:sz w:val="24"/>
+        </w:rPr>
+        <w:t>hash</w:t>
+      </w:r>
+      <w:proofErr w:type="spellEnd"/>
+      <w:r>
+        <w:rPr>
+          <w:sz w:val="24"/>
+        </w:rPr>
+        <w:t xml:space="preserve">, é quebrada uma das propriedades de segurança deste esquema: a integridade. </w:t>
       </w:r>
     </w:p>
     <w:p>
@@ -1459,7 +1515,63 @@
         <w:rPr>
           <w:sz w:val="24"/>
         </w:rPr>
-        <w:t xml:space="preserve">A probabilidade de existirem dois conjuntos de dados iguais com o mesmo hash é teoricamente bastante reduzida. Caso o atacante possua uma mensagem que produza um hash igual ao hash da original, ao invés de falhar na comparação destes (ou seja a mensagem do atacante </w:t>
+        <w:t xml:space="preserve">A probabilidade de existirem dois conjuntos de dados iguais com o mesmo </w:t>
+      </w:r>
+      <w:proofErr w:type="spellStart"/>
+      <w:r>
+        <w:rPr>
+          <w:sz w:val="24"/>
+        </w:rPr>
+        <w:t>hash</w:t>
+      </w:r>
+      <w:proofErr w:type="spellEnd"/>
+      <w:r>
+        <w:rPr>
+          <w:sz w:val="24"/>
+        </w:rPr>
+        <w:t xml:space="preserve"> é teoricamente bastante reduzida. Caso o atacante possua uma mensagem que produza um </w:t>
+      </w:r>
+      <w:proofErr w:type="spellStart"/>
+      <w:r>
+        <w:rPr>
+          <w:sz w:val="24"/>
+        </w:rPr>
+        <w:t>hash</w:t>
+      </w:r>
+      <w:proofErr w:type="spellEnd"/>
+      <w:r>
+        <w:rPr>
+          <w:sz w:val="24"/>
+        </w:rPr>
+        <w:t xml:space="preserve"> igual ao </w:t>
+      </w:r>
+      <w:proofErr w:type="spellStart"/>
+      <w:r>
+        <w:rPr>
+          <w:sz w:val="24"/>
+        </w:rPr>
+        <w:t>hash</w:t>
+      </w:r>
+      <w:proofErr w:type="spellEnd"/>
+      <w:r>
+        <w:rPr>
+          <w:sz w:val="24"/>
+        </w:rPr>
+        <w:t xml:space="preserve"> </w:t>
+      </w:r>
+      <w:proofErr w:type="gramStart"/>
+      <w:r>
+        <w:rPr>
+          <w:sz w:val="24"/>
+        </w:rPr>
+        <w:t>da original</w:t>
+      </w:r>
+      <w:proofErr w:type="gramEnd"/>
+      <w:r>
+        <w:rPr>
+          <w:sz w:val="24"/>
+        </w:rPr>
+        <w:t xml:space="preserve">, ao invés de falhar na comparação destes (ou seja a mensagem do atacante </w:t>
       </w:r>
       <w:r>
         <w:rPr>
@@ -1504,7 +1616,7 @@
           <w:sz w:val="28"/>
         </w:rPr>
       </w:pPr>
-      <w:bookmarkStart w:id="2" w:name="_Toc527540403"/>
+      <w:bookmarkStart w:id="2" w:name="_Toc527584520"/>
       <w:r>
         <w:rPr>
           <w:rFonts w:asciiTheme="minorHAnsi" w:hAnsiTheme="minorHAnsi" w:cstheme="minorHAnsi"/>
@@ -1535,13 +1647,35 @@
         <w:rPr>
           <w:sz w:val="24"/>
         </w:rPr>
-        <w:t xml:space="preserve">, CI(m) = T(k1)(m) || </w:t>
-      </w:r>
-      <w:r>
-        <w:rPr>
-          <w:sz w:val="24"/>
-        </w:rPr>
-        <w:t>Es(T(k1)(m)</w:t>
+        <w:t>, CI(m) = T(k</w:t>
+      </w:r>
+      <w:proofErr w:type="gramStart"/>
+      <w:r>
+        <w:rPr>
+          <w:sz w:val="24"/>
+        </w:rPr>
+        <w:t>1)(</w:t>
+      </w:r>
+      <w:proofErr w:type="gramEnd"/>
+      <w:r>
+        <w:rPr>
+          <w:sz w:val="24"/>
+        </w:rPr>
+        <w:t xml:space="preserve">m) || </w:t>
+      </w:r>
+      <w:proofErr w:type="spellStart"/>
+      <w:r>
+        <w:rPr>
+          <w:sz w:val="24"/>
+        </w:rPr>
+        <w:t>Es</w:t>
+      </w:r>
+      <w:proofErr w:type="spellEnd"/>
+      <w:r>
+        <w:rPr>
+          <w:sz w:val="24"/>
+        </w:rPr>
+        <w:t>(T(k1)(m)</w:t>
       </w:r>
       <w:r>
         <w:rPr>
@@ -1636,7 +1770,21 @@
         <w:rPr>
           <w:sz w:val="24"/>
         </w:rPr>
-        <w:t>Através do esquema descrito podemos constatar que a chave que é usada na cifra da mensagem do esquema simétrico (Es) é a marca de autenticidade gerada pelo esquema MAC com a chave k1</w:t>
+        <w:t>Através do esquema descrito podemos constatar que a chave que é usada na cifra da mensagem do esquema simétrico (</w:t>
+      </w:r>
+      <w:proofErr w:type="spellStart"/>
+      <w:r>
+        <w:rPr>
+          <w:sz w:val="24"/>
+        </w:rPr>
+        <w:t>Es</w:t>
+      </w:r>
+      <w:proofErr w:type="spellEnd"/>
+      <w:r>
+        <w:rPr>
+          <w:sz w:val="24"/>
+        </w:rPr>
+        <w:t>) é a marca de autenticidade gerada pelo esquema MAC com a chave k1</w:t>
       </w:r>
       <w:r>
         <w:rPr>
@@ -1700,14 +1848,6 @@
     </w:p>
     <w:p>
       <w:pPr>
-        <w:jc w:val="both"/>
-        <w:rPr>
-          <w:sz w:val="24"/>
-        </w:rPr>
-      </w:pPr>
-    </w:p>
-    <w:p>
-      <w:pPr>
         <w:pStyle w:val="SemEspaamento"/>
         <w:rPr>
           <w:b/>
@@ -1719,7 +1859,6 @@
           <w:b/>
           <w:sz w:val="28"/>
         </w:rPr>
-        <w:lastRenderedPageBreak/>
         <w:t>Exercício 3</w:t>
       </w:r>
     </w:p>
@@ -1734,7 +1873,7 @@
           <w:sz w:val="28"/>
         </w:rPr>
       </w:pPr>
-      <w:bookmarkStart w:id="3" w:name="_Toc527540404"/>
+      <w:bookmarkStart w:id="3" w:name="_Toc527584521"/>
       <w:r>
         <w:rPr>
           <w:rFonts w:asciiTheme="minorHAnsi" w:hAnsiTheme="minorHAnsi" w:cstheme="minorHAnsi"/>
@@ -1775,7 +1914,14 @@
         <w:rPr>
           <w:sz w:val="24"/>
         </w:rPr>
-        <w:t>D(k)(c</w:t>
+        <w:t>D(k)(</w:t>
+      </w:r>
+      <w:proofErr w:type="spellStart"/>
+      <w:r>
+        <w:rPr>
+          <w:sz w:val="24"/>
+        </w:rPr>
+        <w:t>c</w:t>
       </w:r>
       <w:r>
         <w:rPr>
@@ -1784,6 +1930,8 @@
         </w:rPr>
         <w:t>i</w:t>
       </w:r>
+      <w:proofErr w:type="spellEnd"/>
+      <w:proofErr w:type="gramStart"/>
       <w:r>
         <w:rPr>
           <w:sz w:val="24"/>
@@ -1810,6 +1958,7 @@
         </w:rPr>
         <w:t>RV</w:t>
       </w:r>
+      <w:proofErr w:type="gramEnd"/>
     </w:p>
     <w:p>
       <w:pPr>
@@ -1887,7 +2036,7 @@
           <w:sz w:val="28"/>
         </w:rPr>
       </w:pPr>
-      <w:bookmarkStart w:id="4" w:name="_Toc527540405"/>
+      <w:bookmarkStart w:id="4" w:name="_Toc527584522"/>
       <w:r>
         <w:rPr>
           <w:rFonts w:asciiTheme="minorHAnsi" w:hAnsiTheme="minorHAnsi" w:cstheme="minorHAnsi"/>
@@ -2039,6 +2188,7 @@
           <w:b/>
           <w:sz w:val="28"/>
         </w:rPr>
+        <w:lastRenderedPageBreak/>
         <w:t xml:space="preserve">b) </w:t>
       </w:r>
     </w:p>
@@ -2080,6 +2230,22 @@
     </w:p>
     <w:p>
       <w:pPr>
+        <w:pStyle w:val="SemEspaamento"/>
+        <w:rPr>
+          <w:b/>
+          <w:sz w:val="28"/>
+        </w:rPr>
+      </w:pPr>
+      <w:r>
+        <w:rPr>
+          <w:b/>
+          <w:sz w:val="28"/>
+        </w:rPr>
+        <w:t>Exercício 4</w:t>
+      </w:r>
+    </w:p>
+    <w:p>
+      <w:pPr>
         <w:pStyle w:val="Cabealho2"/>
         <w:rPr>
           <w:rFonts w:asciiTheme="minorHAnsi" w:hAnsiTheme="minorHAnsi" w:cstheme="minorHAnsi"/>
@@ -2088,17 +2254,61 @@
           <w:sz w:val="28"/>
         </w:rPr>
       </w:pPr>
-      <w:bookmarkStart w:id="5" w:name="_Toc527540406"/>
-      <w:r>
+    </w:p>
+    <w:p>
+      <w:pPr>
+        <w:pStyle w:val="Cabealho2"/>
         <w:rPr>
           <w:rFonts w:asciiTheme="minorHAnsi" w:hAnsiTheme="minorHAnsi" w:cstheme="minorHAnsi"/>
           <w:b/>
           <w:color w:val="auto"/>
           <w:sz w:val="28"/>
         </w:rPr>
-        <w:t>Exercício 4</w:t>
+      </w:pPr>
+      <w:bookmarkStart w:id="5" w:name="_Toc527584523"/>
+      <w:r>
+        <w:rPr>
+          <w:rFonts w:asciiTheme="minorHAnsi" w:hAnsiTheme="minorHAnsi" w:cstheme="minorHAnsi"/>
+          <w:b/>
+          <w:color w:val="auto"/>
+          <w:sz w:val="28"/>
+        </w:rPr>
+        <w:t>4</w:t>
+      </w:r>
+      <w:r>
+        <w:rPr>
+          <w:rFonts w:asciiTheme="minorHAnsi" w:hAnsiTheme="minorHAnsi" w:cstheme="minorHAnsi"/>
+          <w:b/>
+          <w:color w:val="auto"/>
+          <w:sz w:val="28"/>
+        </w:rPr>
+        <w:t>.1</w:t>
       </w:r>
       <w:bookmarkEnd w:id="5"/>
+      <w:r>
+        <w:rPr>
+          <w:rFonts w:asciiTheme="minorHAnsi" w:hAnsiTheme="minorHAnsi" w:cstheme="minorHAnsi"/>
+          <w:b/>
+          <w:color w:val="auto"/>
+          <w:sz w:val="28"/>
+        </w:rPr>
+        <w:t xml:space="preserve"> </w:t>
+      </w:r>
+    </w:p>
+    <w:p>
+      <w:pPr>
+        <w:ind w:firstLine="284"/>
+        <w:jc w:val="both"/>
+        <w:rPr>
+          <w:sz w:val="24"/>
+        </w:rPr>
+      </w:pPr>
+      <w:r>
+        <w:rPr>
+          <w:sz w:val="24"/>
+        </w:rPr>
+        <w:t>Não é possível uma das chaves privadas dos certificados intermédios ser usada na validação do certificado C. As chaves privadas servem para assinar os certificados folha, neste caso C, enquanto que as públicas é que são usadas para validar os certificados.</w:t>
+      </w:r>
     </w:p>
     <w:p>
       <w:pPr>
@@ -2110,7 +2320,131 @@
           <w:sz w:val="28"/>
         </w:rPr>
       </w:pPr>
-    </w:p>
+      <w:bookmarkStart w:id="6" w:name="_Toc527584524"/>
+      <w:r>
+        <w:rPr>
+          <w:rFonts w:asciiTheme="minorHAnsi" w:hAnsiTheme="minorHAnsi" w:cstheme="minorHAnsi"/>
+          <w:b/>
+          <w:color w:val="auto"/>
+          <w:sz w:val="28"/>
+        </w:rPr>
+        <w:t>4.</w:t>
+      </w:r>
+      <w:r>
+        <w:rPr>
+          <w:rFonts w:asciiTheme="minorHAnsi" w:hAnsiTheme="minorHAnsi" w:cstheme="minorHAnsi"/>
+          <w:b/>
+          <w:color w:val="auto"/>
+          <w:sz w:val="28"/>
+        </w:rPr>
+        <w:t>2</w:t>
+      </w:r>
+      <w:bookmarkEnd w:id="6"/>
+    </w:p>
+    <w:p>
+      <w:pPr>
+        <w:ind w:firstLine="284"/>
+        <w:jc w:val="both"/>
+        <w:rPr>
+          <w:sz w:val="24"/>
+        </w:rPr>
+      </w:pPr>
+      <w:r>
+        <w:rPr>
+          <w:sz w:val="24"/>
+        </w:rPr>
+        <w:t>A Alice pode gerar novos certificados</w:t>
+      </w:r>
+      <w:r>
+        <w:rPr>
+          <w:sz w:val="24"/>
+        </w:rPr>
+        <w:t xml:space="preserve"> pois ao possuir a chave privada </w:t>
+      </w:r>
+      <w:proofErr w:type="spellStart"/>
+      <w:r>
+        <w:rPr>
+          <w:sz w:val="24"/>
+        </w:rPr>
+        <w:t>K</w:t>
+      </w:r>
+      <w:r>
+        <w:rPr>
+          <w:sz w:val="24"/>
+          <w:vertAlign w:val="subscript"/>
+        </w:rPr>
+        <w:t>d</w:t>
+      </w:r>
+      <w:proofErr w:type="spellEnd"/>
+      <w:r>
+        <w:rPr>
+          <w:sz w:val="24"/>
+        </w:rPr>
+        <w:t>, consegue assinar um outro certificado. No entanto, essa sua assinatura não é válida pois sendo ela um certificado folha,</w:t>
+      </w:r>
+      <w:r>
+        <w:rPr>
+          <w:sz w:val="24"/>
+        </w:rPr>
+        <w:t xml:space="preserve"> não esta identificada como uma CA, autoridade de certificação,</w:t>
+      </w:r>
+      <w:r>
+        <w:rPr>
+          <w:sz w:val="24"/>
+        </w:rPr>
+        <w:t xml:space="preserve"> não tem autoridade para gerar um certificado válido</w:t>
+      </w:r>
+      <w:r>
+        <w:rPr>
+          <w:sz w:val="24"/>
+        </w:rPr>
+        <w:t xml:space="preserve">. Esse certificado </w:t>
+      </w:r>
+      <w:r>
+        <w:rPr>
+          <w:sz w:val="24"/>
+        </w:rPr>
+        <w:t xml:space="preserve">não </w:t>
+      </w:r>
+      <w:r>
+        <w:rPr>
+          <w:sz w:val="24"/>
+        </w:rPr>
+        <w:t xml:space="preserve">estará </w:t>
+      </w:r>
+      <w:r>
+        <w:rPr>
+          <w:sz w:val="24"/>
+        </w:rPr>
+        <w:t>incluído na cadeia de certificação.</w:t>
+      </w:r>
+    </w:p>
+    <w:p>
+      <w:pPr>
+        <w:ind w:firstLine="284"/>
+        <w:jc w:val="both"/>
+        <w:rPr>
+          <w:sz w:val="24"/>
+        </w:rPr>
+      </w:pPr>
+    </w:p>
+    <w:p>
+      <w:pPr>
+        <w:pStyle w:val="SemEspaamento"/>
+        <w:rPr>
+          <w:b/>
+          <w:sz w:val="28"/>
+        </w:rPr>
+      </w:pPr>
+      <w:r>
+        <w:rPr>
+          <w:b/>
+          <w:sz w:val="28"/>
+        </w:rPr>
+        <w:t>Exercício 5</w:t>
+      </w:r>
+    </w:p>
+    <w:p/>
     <w:p>
       <w:pPr>
         <w:pStyle w:val="Cabealho2"/>
@@ -2121,7 +2455,7 @@
           <w:sz w:val="28"/>
         </w:rPr>
       </w:pPr>
-      <w:bookmarkStart w:id="6" w:name="_Toc527540407"/>
+      <w:bookmarkStart w:id="7" w:name="_Toc527584525"/>
       <w:r>
         <w:rPr>
           <w:rFonts w:asciiTheme="minorHAnsi" w:hAnsiTheme="minorHAnsi" w:cstheme="minorHAnsi"/>
@@ -2129,7 +2463,7 @@
           <w:color w:val="auto"/>
           <w:sz w:val="28"/>
         </w:rPr>
-        <w:t>4</w:t>
+        <w:t>5.</w:t>
       </w:r>
       <w:r>
         <w:rPr>
@@ -2138,9 +2472,8 @@
           <w:color w:val="auto"/>
           <w:sz w:val="28"/>
         </w:rPr>
-        <w:t>.1</w:t>
-      </w:r>
-      <w:bookmarkEnd w:id="6"/>
+        <w:t>2.</w:t>
+      </w:r>
       <w:r>
         <w:rPr>
           <w:rFonts w:asciiTheme="minorHAnsi" w:hAnsiTheme="minorHAnsi" w:cstheme="minorHAnsi"/>
@@ -2148,202 +2481,21 @@
           <w:color w:val="auto"/>
           <w:sz w:val="28"/>
         </w:rPr>
+        <w:t>1</w:t>
+      </w:r>
+      <w:bookmarkEnd w:id="7"/>
+      <w:r>
+        <w:rPr>
+          <w:rFonts w:asciiTheme="minorHAnsi" w:hAnsiTheme="minorHAnsi" w:cstheme="minorHAnsi"/>
+          <w:b/>
+          <w:color w:val="auto"/>
+          <w:sz w:val="28"/>
+        </w:rPr>
         <w:t xml:space="preserve"> </w:t>
       </w:r>
     </w:p>
     <w:p>
       <w:pPr>
-        <w:ind w:firstLine="284"/>
-        <w:jc w:val="both"/>
-        <w:rPr>
-          <w:sz w:val="24"/>
-        </w:rPr>
-      </w:pPr>
-      <w:r>
-        <w:rPr>
-          <w:sz w:val="24"/>
-        </w:rPr>
-        <w:t>Não é possível uma das chaves privadas dos certificados intermédios ser usada na validação do certificado C. As chaves privadas servem para assinar os certificados folha, neste caso C, enquanto que as públicas é que são usadas para validar os certificados.</w:t>
-      </w:r>
-    </w:p>
-    <w:p>
-      <w:pPr>
-        <w:pStyle w:val="Cabealho2"/>
-        <w:rPr>
-          <w:rFonts w:asciiTheme="minorHAnsi" w:hAnsiTheme="minorHAnsi" w:cstheme="minorHAnsi"/>
-          <w:b/>
-          <w:color w:val="auto"/>
-          <w:sz w:val="28"/>
-        </w:rPr>
-      </w:pPr>
-      <w:bookmarkStart w:id="7" w:name="_Toc527540408"/>
-      <w:r>
-        <w:rPr>
-          <w:rFonts w:asciiTheme="minorHAnsi" w:hAnsiTheme="minorHAnsi" w:cstheme="minorHAnsi"/>
-          <w:b/>
-          <w:color w:val="auto"/>
-          <w:sz w:val="28"/>
-        </w:rPr>
-        <w:t>4.</w:t>
-      </w:r>
-      <w:r>
-        <w:rPr>
-          <w:rFonts w:asciiTheme="minorHAnsi" w:hAnsiTheme="minorHAnsi" w:cstheme="minorHAnsi"/>
-          <w:b/>
-          <w:color w:val="auto"/>
-          <w:sz w:val="28"/>
-        </w:rPr>
-        <w:t>2</w:t>
-      </w:r>
-      <w:bookmarkEnd w:id="7"/>
-    </w:p>
-    <w:p>
-      <w:pPr>
-        <w:ind w:firstLine="284"/>
-        <w:jc w:val="both"/>
-        <w:rPr>
-          <w:sz w:val="24"/>
-        </w:rPr>
-      </w:pPr>
-      <w:r>
-        <w:rPr>
-          <w:sz w:val="24"/>
-        </w:rPr>
-        <w:t>A Alice pode gerar novos certificados</w:t>
-      </w:r>
-      <w:r>
-        <w:rPr>
-          <w:sz w:val="24"/>
-        </w:rPr>
-        <w:t xml:space="preserve"> pois ao possuir a chave privada K</w:t>
-      </w:r>
-      <w:r>
-        <w:rPr>
-          <w:sz w:val="24"/>
-          <w:vertAlign w:val="subscript"/>
-        </w:rPr>
-        <w:t>d</w:t>
-      </w:r>
-      <w:r>
-        <w:rPr>
-          <w:sz w:val="24"/>
-        </w:rPr>
-        <w:t>, consegue assinar um outro certificado. No entanto, essa sua assinatura não é válida pois sendo ela um certificado folha,</w:t>
-      </w:r>
-      <w:r>
-        <w:rPr>
-          <w:sz w:val="24"/>
-        </w:rPr>
-        <w:t xml:space="preserve"> não esta identificada como uma CA, autoridade de certificação,</w:t>
-      </w:r>
-      <w:r>
-        <w:rPr>
-          <w:sz w:val="24"/>
-        </w:rPr>
-        <w:t xml:space="preserve"> não tem autoridade para gerar um certificado válido</w:t>
-      </w:r>
-      <w:r>
-        <w:rPr>
-          <w:sz w:val="24"/>
-        </w:rPr>
-        <w:t xml:space="preserve">. Esse certificado </w:t>
-      </w:r>
-      <w:r>
-        <w:rPr>
-          <w:sz w:val="24"/>
-        </w:rPr>
-        <w:t xml:space="preserve">não </w:t>
-      </w:r>
-      <w:r>
-        <w:rPr>
-          <w:sz w:val="24"/>
-        </w:rPr>
-        <w:t xml:space="preserve">estará </w:t>
-      </w:r>
-      <w:r>
-        <w:rPr>
-          <w:sz w:val="24"/>
-        </w:rPr>
-        <w:t>incluído na cadeia de certificação.</w:t>
-      </w:r>
-    </w:p>
-    <w:p>
-      <w:pPr>
-        <w:ind w:firstLine="284"/>
-        <w:jc w:val="both"/>
-        <w:rPr>
-          <w:sz w:val="24"/>
-        </w:rPr>
-      </w:pPr>
-    </w:p>
-    <w:p>
-      <w:pPr>
-        <w:pStyle w:val="SemEspaamento"/>
-        <w:rPr>
-          <w:b/>
-          <w:sz w:val="28"/>
-        </w:rPr>
-      </w:pPr>
-      <w:r>
-        <w:rPr>
-          <w:b/>
-          <w:sz w:val="28"/>
-        </w:rPr>
-        <w:t>Exercício 5</w:t>
-      </w:r>
-    </w:p>
-    <w:p/>
-    <w:p>
-      <w:pPr>
-        <w:pStyle w:val="Cabealho2"/>
-        <w:rPr>
-          <w:rFonts w:asciiTheme="minorHAnsi" w:hAnsiTheme="minorHAnsi" w:cstheme="minorHAnsi"/>
-          <w:b/>
-          <w:color w:val="auto"/>
-          <w:sz w:val="28"/>
-        </w:rPr>
-      </w:pPr>
-      <w:bookmarkStart w:id="8" w:name="_Toc527540409"/>
-      <w:r>
-        <w:rPr>
-          <w:rFonts w:asciiTheme="minorHAnsi" w:hAnsiTheme="minorHAnsi" w:cstheme="minorHAnsi"/>
-          <w:b/>
-          <w:color w:val="auto"/>
-          <w:sz w:val="28"/>
-        </w:rPr>
-        <w:t>5.</w:t>
-      </w:r>
-      <w:r>
-        <w:rPr>
-          <w:rFonts w:asciiTheme="minorHAnsi" w:hAnsiTheme="minorHAnsi" w:cstheme="minorHAnsi"/>
-          <w:b/>
-          <w:color w:val="auto"/>
-          <w:sz w:val="28"/>
-        </w:rPr>
-        <w:t>2.</w:t>
-      </w:r>
-      <w:r>
-        <w:rPr>
-          <w:rFonts w:asciiTheme="minorHAnsi" w:hAnsiTheme="minorHAnsi" w:cstheme="minorHAnsi"/>
-          <w:b/>
-          <w:color w:val="auto"/>
-          <w:sz w:val="28"/>
-        </w:rPr>
-        <w:t>1</w:t>
-      </w:r>
-      <w:bookmarkEnd w:id="8"/>
-      <w:r>
-        <w:rPr>
-          <w:rFonts w:asciiTheme="minorHAnsi" w:hAnsiTheme="minorHAnsi" w:cstheme="minorHAnsi"/>
-          <w:b/>
-          <w:color w:val="auto"/>
-          <w:sz w:val="28"/>
-        </w:rPr>
-        <w:t xml:space="preserve"> </w:t>
-      </w:r>
-    </w:p>
-    <w:p>
-      <w:pPr>
         <w:jc w:val="both"/>
         <w:rPr>
           <w:sz w:val="28"/>
@@ -2369,7 +2521,35 @@
         <w:rPr>
           <w:sz w:val="24"/>
         </w:rPr>
-        <w:t>Após gerar os dois ficheiros de output através do comando md5collgen a partir de um ficheiro prefix.txt, ao fazer o comando diff é possível verificar que o seu conteúdo é idêntico, bem como os seus valores de hash, que tal foi possível verificar ao realizar o comando md5sum para cada ficheiro.</w:t>
+        <w:t xml:space="preserve">Após gerar os dois ficheiros de output através do comando md5collgen a partir de um ficheiro prefix.txt, ao fazer o comando </w:t>
+      </w:r>
+      <w:proofErr w:type="spellStart"/>
+      <w:r>
+        <w:rPr>
+          <w:sz w:val="24"/>
+        </w:rPr>
+        <w:t>diff</w:t>
+      </w:r>
+      <w:proofErr w:type="spellEnd"/>
+      <w:r>
+        <w:rPr>
+          <w:sz w:val="24"/>
+        </w:rPr>
+        <w:t xml:space="preserve"> é possível verificar que o seu conteúdo é idêntico, bem como os seus valores de </w:t>
+      </w:r>
+      <w:proofErr w:type="spellStart"/>
+      <w:r>
+        <w:rPr>
+          <w:sz w:val="24"/>
+        </w:rPr>
+        <w:t>hash</w:t>
+      </w:r>
+      <w:proofErr w:type="spellEnd"/>
+      <w:r>
+        <w:rPr>
+          <w:sz w:val="24"/>
+        </w:rPr>
+        <w:t>, que tal foi possível verificar ao realizar o comando md5sum para cada ficheiro.</w:t>
       </w:r>
     </w:p>
     <w:p>
@@ -2506,6 +2686,7 @@
         </w:rPr>
         <w:t xml:space="preserve">Ao analisar os ficheiros no </w:t>
       </w:r>
+      <w:proofErr w:type="spellStart"/>
       <w:r>
         <w:rPr>
           <w:i/>
@@ -2513,6 +2694,7 @@
         </w:rPr>
         <w:t>bless</w:t>
       </w:r>
+      <w:proofErr w:type="spellEnd"/>
       <w:r>
         <w:rPr>
           <w:sz w:val="24"/>
@@ -2701,7 +2883,21 @@
         <w:rPr>
           <w:sz w:val="24"/>
         </w:rPr>
-        <w:t xml:space="preserve"> não realizada padding e que</w:t>
+        <w:t xml:space="preserve"> não realizada </w:t>
+      </w:r>
+      <w:proofErr w:type="spellStart"/>
+      <w:r>
+        <w:rPr>
+          <w:sz w:val="24"/>
+        </w:rPr>
+        <w:t>padding</w:t>
+      </w:r>
+      <w:proofErr w:type="spellEnd"/>
+      <w:r>
+        <w:rPr>
+          <w:sz w:val="24"/>
+        </w:rPr>
+        <w:t xml:space="preserve"> e que</w:t>
       </w:r>
       <w:r>
         <w:rPr>
@@ -2719,7 +2915,21 @@
         <w:rPr>
           <w:sz w:val="24"/>
         </w:rPr>
-        <w:t>, mas que os valores de hash são iguais.</w:t>
+        <w:t xml:space="preserve">, mas que os valores de </w:t>
+      </w:r>
+      <w:proofErr w:type="spellStart"/>
+      <w:r>
+        <w:rPr>
+          <w:sz w:val="24"/>
+        </w:rPr>
+        <w:t>hash</w:t>
+      </w:r>
+      <w:proofErr w:type="spellEnd"/>
+      <w:r>
+        <w:rPr>
+          <w:sz w:val="24"/>
+        </w:rPr>
+        <w:t xml:space="preserve"> são iguais.</w:t>
       </w:r>
       <w:r>
         <w:rPr>
@@ -3038,7 +3248,7 @@
           <w:sz w:val="28"/>
         </w:rPr>
       </w:pPr>
-      <w:bookmarkStart w:id="9" w:name="_Toc527540410"/>
+      <w:bookmarkStart w:id="8" w:name="_Toc527584526"/>
       <w:r>
         <w:rPr>
           <w:rFonts w:asciiTheme="minorHAnsi" w:hAnsiTheme="minorHAnsi" w:cstheme="minorHAnsi"/>
@@ -3066,7 +3276,7 @@
         </w:rPr>
         <w:t>2</w:t>
       </w:r>
-      <w:bookmarkEnd w:id="9"/>
+      <w:bookmarkEnd w:id="8"/>
     </w:p>
     <w:p>
       <w:pPr>
@@ -3080,7 +3290,35 @@
         <w:rPr>
           <w:sz w:val="24"/>
         </w:rPr>
-        <w:t>Neste exercício pretende-se provar a propriedade do algoritmo MD5 que dita que dados dois inputs M e N, se MD5(N) = MD5(M), por ex., os valores de hash dos dois ficheiros forem idênticos, então para qualquer input T, MD5(M ||T) = MD(N || T).</w:t>
+        <w:t xml:space="preserve">Neste exercício pretende-se provar a propriedade do algoritmo MD5 que dita que dados dois inputs M e N, se MD5(N) = MD5(M), por ex., os valores de </w:t>
+      </w:r>
+      <w:proofErr w:type="spellStart"/>
+      <w:r>
+        <w:rPr>
+          <w:sz w:val="24"/>
+        </w:rPr>
+        <w:t>hash</w:t>
+      </w:r>
+      <w:proofErr w:type="spellEnd"/>
+      <w:r>
+        <w:rPr>
+          <w:sz w:val="24"/>
+        </w:rPr>
+        <w:t xml:space="preserve"> dos dois ficheiros forem idênticos, então para qualquer input T, MD5(M ||T) = </w:t>
+      </w:r>
+      <w:proofErr w:type="gramStart"/>
+      <w:r>
+        <w:rPr>
+          <w:sz w:val="24"/>
+        </w:rPr>
+        <w:t>MD(</w:t>
+      </w:r>
+      <w:proofErr w:type="gramEnd"/>
+      <w:r>
+        <w:rPr>
+          <w:sz w:val="24"/>
+        </w:rPr>
+        <w:t>N || T).</w:t>
       </w:r>
     </w:p>
     <w:p>
@@ -3095,7 +3333,21 @@
         <w:rPr>
           <w:sz w:val="24"/>
         </w:rPr>
-        <w:t>Na nossa prova, M e N correspondem aos ficheiros m1.out e m2.out obtidos através da utilização de md5collgen sobre um ficheiro m.txt, o que significa que têm o mesmo valor de hash.</w:t>
+        <w:t xml:space="preserve">Na nossa prova, M e N correspondem aos ficheiros m1.out e m2.out obtidos através da utilização de md5collgen sobre um ficheiro m.txt, o que significa que têm o mesmo valor de </w:t>
+      </w:r>
+      <w:proofErr w:type="spellStart"/>
+      <w:r>
+        <w:rPr>
+          <w:sz w:val="24"/>
+        </w:rPr>
+        <w:t>hash</w:t>
+      </w:r>
+      <w:proofErr w:type="spellEnd"/>
+      <w:r>
+        <w:rPr>
+          <w:sz w:val="24"/>
+        </w:rPr>
+        <w:t>.</w:t>
       </w:r>
     </w:p>
     <w:p>
@@ -3306,7 +3558,23 @@
           <w:rFonts w:cstheme="minorHAnsi"/>
           <w:sz w:val="24"/>
         </w:rPr>
-        <w:t>Como é possível verificar os ficheiros concatenados com o ficheiro de sufixo possuem o mesmo valor hash.</w:t>
+        <w:t xml:space="preserve">Como é possível verificar os ficheiros concatenados com o ficheiro de sufixo possuem o mesmo valor </w:t>
+      </w:r>
+      <w:proofErr w:type="spellStart"/>
+      <w:r>
+        <w:rPr>
+          <w:rFonts w:cstheme="minorHAnsi"/>
+          <w:sz w:val="24"/>
+        </w:rPr>
+        <w:t>hash</w:t>
+      </w:r>
+      <w:proofErr w:type="spellEnd"/>
+      <w:r>
+        <w:rPr>
+          <w:rFonts w:cstheme="minorHAnsi"/>
+          <w:sz w:val="24"/>
+        </w:rPr>
+        <w:t>.</w:t>
       </w:r>
     </w:p>
     <w:p>
@@ -3349,7 +3617,7 @@
           <w:sz w:val="28"/>
         </w:rPr>
       </w:pPr>
-      <w:bookmarkStart w:id="10" w:name="_Toc527540411"/>
+      <w:bookmarkStart w:id="9" w:name="_Toc527584527"/>
       <w:r>
         <w:rPr>
           <w:rFonts w:asciiTheme="minorHAnsi" w:hAnsiTheme="minorHAnsi" w:cstheme="minorHAnsi"/>
@@ -3368,7 +3636,7 @@
         </w:rPr>
         <w:t>2.3</w:t>
       </w:r>
-      <w:bookmarkEnd w:id="10"/>
+      <w:bookmarkEnd w:id="9"/>
     </w:p>
     <w:p>
       <w:pPr>
@@ -3384,7 +3652,39 @@
           <w:rFonts w:cstheme="minorHAnsi"/>
           <w:sz w:val="24"/>
         </w:rPr>
-        <w:t xml:space="preserve">O objetivo deste exercício foi criar duas versões diferentes do programa proposto, onde o conteúdo do seu array xyz é </w:t>
+        <w:t xml:space="preserve">O objetivo deste exercício foi criar duas versões diferentes do programa proposto, onde o conteúdo do seu </w:t>
+      </w:r>
+      <w:proofErr w:type="spellStart"/>
+      <w:r>
+        <w:rPr>
+          <w:rFonts w:cstheme="minorHAnsi"/>
+          <w:sz w:val="24"/>
+        </w:rPr>
+        <w:t>array</w:t>
+      </w:r>
+      <w:proofErr w:type="spellEnd"/>
+      <w:r>
+        <w:rPr>
+          <w:rFonts w:cstheme="minorHAnsi"/>
+          <w:sz w:val="24"/>
+        </w:rPr>
+        <w:t xml:space="preserve"> </w:t>
+      </w:r>
+      <w:proofErr w:type="spellStart"/>
+      <w:r>
+        <w:rPr>
+          <w:rFonts w:cstheme="minorHAnsi"/>
+          <w:sz w:val="24"/>
+        </w:rPr>
+        <w:t>xyz</w:t>
+      </w:r>
+      <w:proofErr w:type="spellEnd"/>
+      <w:r>
+        <w:rPr>
+          <w:rFonts w:cstheme="minorHAnsi"/>
+          <w:sz w:val="24"/>
+        </w:rPr>
+        <w:t xml:space="preserve"> é </w:t>
       </w:r>
       <w:r>
         <w:rPr>
@@ -3398,7 +3698,23 @@
           <w:rFonts w:cstheme="minorHAnsi"/>
           <w:sz w:val="24"/>
         </w:rPr>
-        <w:t xml:space="preserve"> mas os valores hash dos executáveis são o mesmo.</w:t>
+        <w:t xml:space="preserve"> mas os valores </w:t>
+      </w:r>
+      <w:proofErr w:type="spellStart"/>
+      <w:r>
+        <w:rPr>
+          <w:rFonts w:cstheme="minorHAnsi"/>
+          <w:sz w:val="24"/>
+        </w:rPr>
+        <w:t>hash</w:t>
+      </w:r>
+      <w:proofErr w:type="spellEnd"/>
+      <w:r>
+        <w:rPr>
+          <w:rFonts w:cstheme="minorHAnsi"/>
+          <w:sz w:val="24"/>
+        </w:rPr>
+        <w:t xml:space="preserve"> dos executáveis são o mesmo.</w:t>
       </w:r>
     </w:p>
     <w:p>
@@ -3479,14 +3795,78 @@
           <w:rFonts w:cstheme="minorHAnsi"/>
           <w:sz w:val="24"/>
         </w:rPr>
-        <w:t xml:space="preserve"> para não adicionar padding. O primeiro endereço múltiplo de 64 correspondente ao conteúdo do array é 4224. Após a obtenção do prefixo a partir desse valor, é necessário correr o comando md5collgen para serem gerados dois ficheiros diferentes com o mesmo hash. Esses dois ficheiros correspondem ao prefixo mais a região de 128 bytes. Esses 128 são </w:t>
-      </w:r>
-      <w:r>
-        <w:rPr>
-          <w:rFonts w:cstheme="minorHAnsi"/>
-          <w:sz w:val="24"/>
-        </w:rPr>
-        <w:t>os bytes gerados pelo comando e correspondem ao diferente conteúdo do array.</w:t>
+        <w:t xml:space="preserve"> para não adicionar </w:t>
+      </w:r>
+      <w:proofErr w:type="spellStart"/>
+      <w:r>
+        <w:rPr>
+          <w:rFonts w:cstheme="minorHAnsi"/>
+          <w:sz w:val="24"/>
+        </w:rPr>
+        <w:t>padding</w:t>
+      </w:r>
+      <w:proofErr w:type="spellEnd"/>
+      <w:r>
+        <w:rPr>
+          <w:rFonts w:cstheme="minorHAnsi"/>
+          <w:sz w:val="24"/>
+        </w:rPr>
+        <w:t xml:space="preserve">. O primeiro endereço múltiplo de 64 correspondente ao conteúdo do </w:t>
+      </w:r>
+      <w:proofErr w:type="spellStart"/>
+      <w:r>
+        <w:rPr>
+          <w:rFonts w:cstheme="minorHAnsi"/>
+          <w:sz w:val="24"/>
+        </w:rPr>
+        <w:t>array</w:t>
+      </w:r>
+      <w:proofErr w:type="spellEnd"/>
+      <w:r>
+        <w:rPr>
+          <w:rFonts w:cstheme="minorHAnsi"/>
+          <w:sz w:val="24"/>
+        </w:rPr>
+        <w:t xml:space="preserve"> é 4224. Após a obtenção do prefixo a partir desse valor, é necessário correr o comando md5collgen para serem gerados dois ficheiros diferentes com o mesmo </w:t>
+      </w:r>
+      <w:proofErr w:type="spellStart"/>
+      <w:r>
+        <w:rPr>
+          <w:rFonts w:cstheme="minorHAnsi"/>
+          <w:sz w:val="24"/>
+        </w:rPr>
+        <w:t>hash</w:t>
+      </w:r>
+      <w:proofErr w:type="spellEnd"/>
+      <w:r>
+        <w:rPr>
+          <w:rFonts w:cstheme="minorHAnsi"/>
+          <w:sz w:val="24"/>
+        </w:rPr>
+        <w:t xml:space="preserve">. Esses dois ficheiros correspondem ao prefixo mais a região de 128 bytes. Esses 128 são </w:t>
+      </w:r>
+      <w:r>
+        <w:rPr>
+          <w:rFonts w:cstheme="minorHAnsi"/>
+          <w:sz w:val="24"/>
+        </w:rPr>
+        <w:t xml:space="preserve">os bytes gerados pelo comando e correspondem ao diferente conteúdo do </w:t>
+      </w:r>
+      <w:proofErr w:type="spellStart"/>
+      <w:r>
+        <w:rPr>
+          <w:rFonts w:cstheme="minorHAnsi"/>
+          <w:sz w:val="24"/>
+        </w:rPr>
+        <w:t>array</w:t>
+      </w:r>
+      <w:proofErr w:type="spellEnd"/>
+      <w:r>
+        <w:rPr>
+          <w:rFonts w:cstheme="minorHAnsi"/>
+          <w:sz w:val="24"/>
+        </w:rPr>
+        <w:t>.</w:t>
       </w:r>
     </w:p>
     <w:p>
@@ -3758,7 +4138,7 @@
           <w:sz w:val="28"/>
         </w:rPr>
       </w:pPr>
-      <w:bookmarkStart w:id="11" w:name="_Toc527540412"/>
+      <w:bookmarkStart w:id="10" w:name="_Toc527584528"/>
       <w:r>
         <w:rPr>
           <w:rFonts w:asciiTheme="minorHAnsi" w:hAnsiTheme="minorHAnsi" w:cstheme="minorHAnsi"/>
@@ -3768,76 +4148,297 @@
         </w:rPr>
         <w:t>Exercício 6</w:t>
       </w:r>
+      <w:bookmarkEnd w:id="10"/>
+    </w:p>
+    <w:p/>
+    <w:p>
+      <w:pPr>
+        <w:rPr>
+          <w:sz w:val="24"/>
+        </w:rPr>
+      </w:pPr>
+      <w:r>
+        <w:rPr>
+          <w:sz w:val="24"/>
+        </w:rPr>
+        <w:t>O processo para a</w:t>
+      </w:r>
+      <w:r>
+        <w:rPr>
+          <w:sz w:val="24"/>
+        </w:rPr>
+        <w:t xml:space="preserve"> implementação do esquema simétrico de cifra autenticada, </w:t>
+      </w:r>
+    </w:p>
+    <w:p>
+      <w:pPr>
+        <w:ind w:firstLine="426"/>
+        <w:jc w:val="both"/>
+        <w:rPr>
+          <w:sz w:val="24"/>
+        </w:rPr>
+      </w:pPr>
+      <w:proofErr w:type="gramStart"/>
+      <w:r>
+        <w:rPr>
+          <w:sz w:val="24"/>
+        </w:rPr>
+        <w:t>AE(</w:t>
+      </w:r>
+      <w:proofErr w:type="gramEnd"/>
+      <w:r>
+        <w:rPr>
+          <w:sz w:val="24"/>
+        </w:rPr>
+        <w:t xml:space="preserve">k, m) = E(k)(m) || </w:t>
+      </w:r>
+      <w:r>
+        <w:rPr>
+          <w:sz w:val="24"/>
+        </w:rPr>
+        <w:t>T(k)(E(k)(m))</w:t>
+      </w:r>
+    </w:p>
+    <w:p>
+      <w:pPr>
+        <w:jc w:val="both"/>
+        <w:rPr>
+          <w:sz w:val="24"/>
+        </w:rPr>
+      </w:pPr>
+      <w:r>
+        <w:rPr>
+          <w:sz w:val="24"/>
+        </w:rPr>
+        <w:t xml:space="preserve">envolveu trabalhar com objetos </w:t>
+      </w:r>
+      <w:proofErr w:type="spellStart"/>
+      <w:r>
+        <w:rPr>
+          <w:sz w:val="24"/>
+        </w:rPr>
+        <w:t>Cipher</w:t>
+      </w:r>
+      <w:proofErr w:type="spellEnd"/>
+      <w:r>
+        <w:rPr>
+          <w:sz w:val="24"/>
+        </w:rPr>
+        <w:t xml:space="preserve">, Mac e </w:t>
+      </w:r>
+      <w:proofErr w:type="spellStart"/>
+      <w:r>
+        <w:rPr>
+          <w:sz w:val="24"/>
+        </w:rPr>
+        <w:t>SecretKey</w:t>
+      </w:r>
+      <w:proofErr w:type="spellEnd"/>
+      <w:r>
+        <w:rPr>
+          <w:sz w:val="24"/>
+        </w:rPr>
+        <w:t>.</w:t>
+      </w:r>
+    </w:p>
+    <w:p>
+      <w:pPr>
+        <w:ind w:firstLine="284"/>
+        <w:jc w:val="both"/>
+        <w:rPr>
+          <w:sz w:val="24"/>
+        </w:rPr>
+      </w:pPr>
+      <w:r>
+        <w:rPr>
+          <w:sz w:val="24"/>
+        </w:rPr>
+        <w:t>No processo de cifra foi</w:t>
+      </w:r>
+      <w:r>
+        <w:rPr>
+          <w:sz w:val="24"/>
+        </w:rPr>
+        <w:t>,</w:t>
+      </w:r>
+      <w:r>
+        <w:rPr>
+          <w:sz w:val="24"/>
+        </w:rPr>
+        <w:t xml:space="preserve"> não apenas necessário encriptar o ficheiro dado, bem como gerar a marca de verificação e obter o vetor inicial, IV, do modo de operação, pois estes dois últimos dados são necessários para o processo de decifra, logo têm de estar contido no ficheiro encriptado.</w:t>
+      </w:r>
+    </w:p>
+    <w:p>
+      <w:pPr>
+        <w:ind w:firstLine="284"/>
+        <w:jc w:val="both"/>
+        <w:rPr>
+          <w:sz w:val="24"/>
+        </w:rPr>
+      </w:pPr>
+      <w:r>
+        <w:rPr>
+          <w:sz w:val="24"/>
+        </w:rPr>
+        <w:t xml:space="preserve">No processo de decifra, foi necessário gerar a marca através do ficheiro encriptado (sem contar com os 20 bytes da </w:t>
+      </w:r>
+      <w:proofErr w:type="spellStart"/>
+      <w:r>
+        <w:rPr>
+          <w:sz w:val="24"/>
+        </w:rPr>
+        <w:t>tag</w:t>
+      </w:r>
+      <w:proofErr w:type="spellEnd"/>
+      <w:r>
+        <w:rPr>
+          <w:sz w:val="24"/>
+        </w:rPr>
+        <w:t xml:space="preserve"> do ficheiro cifrado e dos 8 bytes do IV) para se comparar o resultado com a </w:t>
+      </w:r>
+      <w:proofErr w:type="spellStart"/>
+      <w:r>
+        <w:rPr>
+          <w:sz w:val="24"/>
+        </w:rPr>
+        <w:t>tag</w:t>
+      </w:r>
+      <w:proofErr w:type="spellEnd"/>
+      <w:r>
+        <w:rPr>
+          <w:sz w:val="24"/>
+        </w:rPr>
+        <w:t xml:space="preserve"> presente no ficheiro recebido e validar a sua autenticidade. Caso o ficheiro passe na verificação, é decifrado.</w:t>
+      </w:r>
+    </w:p>
+    <w:p>
+      <w:pPr>
+        <w:ind w:firstLine="284"/>
+        <w:jc w:val="both"/>
+      </w:pPr>
+      <w:r>
+        <w:t>Nota: Solução no ficheiro AuthCipherSym.java</w:t>
+      </w:r>
+    </w:p>
+    <w:p>
+      <w:pPr>
+        <w:jc w:val="both"/>
+        <w:rPr>
+          <w:rFonts w:cstheme="minorHAnsi"/>
+          <w:b/>
+        </w:rPr>
+      </w:pPr>
+    </w:p>
+    <w:p>
+      <w:pPr>
+        <w:pStyle w:val="Cabealho2"/>
+        <w:rPr>
+          <w:rFonts w:asciiTheme="minorHAnsi" w:hAnsiTheme="minorHAnsi" w:cstheme="minorHAnsi"/>
+          <w:b/>
+          <w:color w:val="auto"/>
+          <w:sz w:val="28"/>
+        </w:rPr>
+      </w:pPr>
+      <w:bookmarkStart w:id="11" w:name="_Toc527584529"/>
+      <w:r>
+        <w:rPr>
+          <w:rFonts w:asciiTheme="minorHAnsi" w:hAnsiTheme="minorHAnsi" w:cstheme="minorHAnsi"/>
+          <w:b/>
+          <w:color w:val="auto"/>
+          <w:sz w:val="28"/>
+        </w:rPr>
+        <w:t>Exercício 7</w:t>
+      </w:r>
       <w:bookmarkEnd w:id="11"/>
     </w:p>
-    <w:p/>
-    <w:p>
-      <w:pPr>
-        <w:rPr>
-          <w:sz w:val="24"/>
-        </w:rPr>
-      </w:pPr>
-      <w:r>
-        <w:rPr>
-          <w:sz w:val="24"/>
-        </w:rPr>
-        <w:t>O processo para a</w:t>
-      </w:r>
-      <w:r>
-        <w:rPr>
-          <w:sz w:val="24"/>
-        </w:rPr>
-        <w:t xml:space="preserve"> implementação do esquema simétrico de cifra autenticada, </w:t>
-      </w:r>
-    </w:p>
-    <w:p>
-      <w:pPr>
-        <w:ind w:firstLine="426"/>
-        <w:jc w:val="both"/>
-        <w:rPr>
-          <w:sz w:val="24"/>
-        </w:rPr>
-      </w:pPr>
-      <w:r>
-        <w:rPr>
-          <w:sz w:val="24"/>
-        </w:rPr>
-        <w:t xml:space="preserve">AE(k, m) = E(k)(m) || </w:t>
-      </w:r>
-      <w:r>
-        <w:rPr>
-          <w:sz w:val="24"/>
-        </w:rPr>
-        <w:t>T(k)(E(k)(m))</w:t>
-      </w:r>
-    </w:p>
-    <w:p>
-      <w:pPr>
-        <w:jc w:val="both"/>
-        <w:rPr>
-          <w:sz w:val="24"/>
-        </w:rPr>
-      </w:pPr>
-      <w:r>
-        <w:rPr>
-          <w:sz w:val="24"/>
-        </w:rPr>
-        <w:t>envolveu trabalhar com objetos Cipher, Mac e SecretKey.</w:t>
-      </w:r>
+    <w:p>
+      <w:pPr>
+        <w:jc w:val="both"/>
+        <w:rPr>
+          <w:rFonts w:cstheme="minorHAnsi"/>
+          <w:b/>
+        </w:rPr>
+      </w:pPr>
     </w:p>
     <w:p>
       <w:pPr>
         <w:ind w:firstLine="284"/>
         <w:jc w:val="both"/>
         <w:rPr>
-          <w:sz w:val="24"/>
-        </w:rPr>
-      </w:pPr>
-      <w:r>
-        <w:rPr>
-          <w:sz w:val="24"/>
-        </w:rPr>
-        <w:t>No processo de cifra foi não apenas necessário encriptar o ficheiro dado, bem como gerar a marca de verificação e obter o vetor inicial, IV, do modo de operação, pois estes dois últimos dados são necessários para o processo de decifra, logo têm de estar contido no ficheiro encriptado.</w:t>
+          <w:rFonts w:cstheme="minorHAnsi"/>
+          <w:sz w:val="24"/>
+        </w:rPr>
+      </w:pPr>
+      <w:r>
+        <w:rPr>
+          <w:rFonts w:cstheme="minorHAnsi"/>
+          <w:sz w:val="24"/>
+        </w:rPr>
+        <w:t xml:space="preserve">Visto que para realizar uma operação de </w:t>
+      </w:r>
+      <w:proofErr w:type="spellStart"/>
+      <w:r>
+        <w:rPr>
+          <w:rFonts w:cstheme="minorHAnsi"/>
+          <w:sz w:val="24"/>
+        </w:rPr>
+        <w:t>assinature</w:t>
+      </w:r>
+      <w:proofErr w:type="spellEnd"/>
+      <w:r>
+        <w:rPr>
+          <w:rFonts w:cstheme="minorHAnsi"/>
+          <w:sz w:val="24"/>
+        </w:rPr>
+        <w:t xml:space="preserve"> sobre um ficheiro é necessário ter posse da chave privada, foi necessário utilizar um objeto de tipo </w:t>
+      </w:r>
+      <w:proofErr w:type="spellStart"/>
+      <w:r>
+        <w:rPr>
+          <w:rFonts w:cstheme="minorHAnsi"/>
+          <w:sz w:val="24"/>
+        </w:rPr>
+        <w:t>Signature</w:t>
+      </w:r>
+      <w:proofErr w:type="spellEnd"/>
+      <w:r>
+        <w:rPr>
+          <w:rFonts w:cstheme="minorHAnsi"/>
+          <w:sz w:val="24"/>
+        </w:rPr>
+        <w:t xml:space="preserve"> que, em conjunto com a função de </w:t>
+      </w:r>
+      <w:proofErr w:type="spellStart"/>
+      <w:r>
+        <w:rPr>
+          <w:rFonts w:cstheme="minorHAnsi"/>
+          <w:sz w:val="24"/>
+        </w:rPr>
+        <w:t>hash</w:t>
+      </w:r>
+      <w:proofErr w:type="spellEnd"/>
+      <w:r>
+        <w:rPr>
+          <w:rFonts w:cstheme="minorHAnsi"/>
+          <w:sz w:val="24"/>
+        </w:rPr>
+        <w:t xml:space="preserve"> especificada e a essa chave privada, contida no </w:t>
+      </w:r>
+      <w:proofErr w:type="spellStart"/>
+      <w:r>
+        <w:rPr>
+          <w:rFonts w:cstheme="minorHAnsi"/>
+          <w:sz w:val="24"/>
+        </w:rPr>
+        <w:t>keystore</w:t>
+      </w:r>
+      <w:proofErr w:type="spellEnd"/>
+      <w:r>
+        <w:rPr>
+          <w:rFonts w:cstheme="minorHAnsi"/>
+          <w:sz w:val="24"/>
+        </w:rPr>
+        <w:t xml:space="preserve"> dado, serviu para alcançar esse fim.</w:t>
       </w:r>
     </w:p>
     <w:p>
@@ -3852,7 +4453,41 @@
         <w:rPr>
           <w:sz w:val="24"/>
         </w:rPr>
-        <w:t>No processo de decifra, foi necessário gerar a marca através do ficheiro encriptado (sem contar com os 20 bytes da tag do ficheiro cifrado e dos 8 bytes do IV) para se comparar o resultado com a tag presente no ficheiro recebido e validar a sua autenticidade. Caso o ficheiro passe na verificação, é decifrado.</w:t>
+        <w:t xml:space="preserve">No processo de verificação, </w:t>
+      </w:r>
+      <w:r>
+        <w:rPr>
+          <w:sz w:val="24"/>
+        </w:rPr>
+        <w:t xml:space="preserve">de modo a obter a chave pública necessária do certificado dado, recorreu-se às classes </w:t>
+      </w:r>
+      <w:proofErr w:type="spellStart"/>
+      <w:r>
+        <w:rPr>
+          <w:sz w:val="24"/>
+        </w:rPr>
+        <w:t>CertificateFactory</w:t>
+      </w:r>
+      <w:proofErr w:type="spellEnd"/>
+      <w:r>
+        <w:rPr>
+          <w:sz w:val="24"/>
+        </w:rPr>
+        <w:t xml:space="preserve"> e X509Certificate. Para a realização da operação de verificação em si, recorreu-se de novo a </w:t>
+      </w:r>
+      <w:proofErr w:type="spellStart"/>
+      <w:r>
+        <w:rPr>
+          <w:sz w:val="24"/>
+        </w:rPr>
+        <w:t>Signature</w:t>
+      </w:r>
+      <w:proofErr w:type="spellEnd"/>
+      <w:r>
+        <w:rPr>
+          <w:sz w:val="24"/>
+        </w:rPr>
+        <w:t>.</w:t>
       </w:r>
     </w:p>
     <w:p>
@@ -3861,69 +4496,31 @@
         <w:jc w:val="both"/>
       </w:pPr>
       <w:r>
-        <w:t>Nota: Solução no ficheiro AuthCipherSym.java</w:t>
-      </w:r>
-    </w:p>
-    <w:p>
-      <w:pPr>
-        <w:jc w:val="both"/>
-        <w:rPr>
-          <w:rFonts w:cstheme="minorHAnsi"/>
-          <w:b/>
-        </w:rPr>
-      </w:pPr>
-    </w:p>
-    <w:p>
-      <w:pPr>
-        <w:pStyle w:val="Cabealho2"/>
-        <w:rPr>
-          <w:rFonts w:asciiTheme="minorHAnsi" w:hAnsiTheme="minorHAnsi" w:cstheme="minorHAnsi"/>
-          <w:b/>
-          <w:color w:val="auto"/>
-          <w:sz w:val="28"/>
-        </w:rPr>
-      </w:pPr>
-      <w:bookmarkStart w:id="12" w:name="_Toc527540413"/>
-      <w:r>
-        <w:rPr>
-          <w:rFonts w:asciiTheme="minorHAnsi" w:hAnsiTheme="minorHAnsi" w:cstheme="minorHAnsi"/>
-          <w:b/>
-          <w:color w:val="auto"/>
-          <w:sz w:val="28"/>
-        </w:rPr>
-        <w:t>Exercício 7</w:t>
-      </w:r>
-      <w:bookmarkEnd w:id="12"/>
-    </w:p>
-    <w:p>
-      <w:pPr>
-        <w:jc w:val="both"/>
-        <w:rPr>
-          <w:rFonts w:cstheme="minorHAnsi"/>
-          <w:b/>
-        </w:rPr>
-      </w:pPr>
+        <w:t xml:space="preserve">Nota: Solução no ficheiro </w:t>
+      </w:r>
+      <w:r>
+        <w:t>AssinDigitalRSAg</w:t>
+      </w:r>
+      <w:r>
+        <w:t>.java</w:t>
+      </w:r>
     </w:p>
     <w:p>
       <w:pPr>
         <w:ind w:firstLine="284"/>
         <w:jc w:val="both"/>
         <w:rPr>
-          <w:rFonts w:cstheme="minorHAnsi"/>
-          <w:b/>
-        </w:rPr>
-      </w:pPr>
-      <w:r>
-        <w:rPr>
-          <w:sz w:val="24"/>
-        </w:rPr>
-        <w:t>N</w:t>
-      </w:r>
+          <w:sz w:val="24"/>
+        </w:rPr>
+      </w:pPr>
     </w:p>
     <w:sectPr>
+      <w:footerReference w:type="default" r:id="rId20"/>
       <w:pgSz w:w="11906" w:h="16838"/>
       <w:pgMar w:top="1417" w:right="1701" w:bottom="1417" w:left="1701" w:header="708" w:footer="708" w:gutter="0"/>
+      <w:pgNumType w:start="0"/>
       <w:cols w:space="708"/>
+      <w:titlePg/>
       <w:docGrid w:linePitch="360"/>
     </w:sectPr>
   </w:body>
@@ -3953,6 +4550,48 @@
     </w:p>
   </w:endnote>
 </w:endnotes>
+</file>
+
+<file path=word/footer1.xml><?xml version="1.0" encoding="utf-8"?>
+<w:ftr xmlns:wpc="http://schemas.microsoft.com/office/word/2010/wordprocessingCanvas" xmlns:cx="http://schemas.microsoft.com/office/drawing/2014/chartex" xmlns:cx1="http://schemas.microsoft.com/office/drawing/2015/9/8/chartex" xmlns:cx2="http://schemas.microsoft.com/office/drawing/2015/10/21/chartex" xmlns:cx3="http://schemas.microsoft.com/office/drawing/2016/5/9/chartex" xmlns:cx4="http://schemas.microsoft.com/office/drawing/2016/5/10/chartex" xmlns:cx5="http://schemas.microsoft.com/office/drawing/2016/5/11/chartex" xmlns:cx6="http://schemas.microsoft.com/office/drawing/2016/5/12/chartex" xmlns:cx7="http://schemas.microsoft.com/office/drawing/2016/5/13/chartex" xmlns:cx8="http://schemas.microsoft.com/office/drawing/2016/5/14/chartex" xmlns:mc="http://schemas.openxmlformats.org/markup-compatibility/2006" xmlns:aink="http://schemas.microsoft.com/office/drawing/2016/ink" xmlns:am3d="http://schemas.microsoft.com/office/drawing/2017/model3d" xmlns:o="urn:schemas-microsoft-com:office:office" xmlns:r="http://schemas.openxmlformats.org/officeDocument/2006/relationships" xmlns:m="http://schemas.openxmlformats.org/officeDocument/2006/math" xmlns:v="urn:schemas-microsoft-com:vml" xmlns:wp14="http://schemas.microsoft.com/office/word/2010/wordprocessingDrawing" xmlns:wp="http://schemas.openxmlformats.org/drawingml/2006/wordprocessingDrawing" xmlns:w10="urn:schemas-microsoft-com:office:word" xmlns:w="http://schemas.openxmlformats.org/wordprocessingml/2006/main" xmlns:w14="http://schemas.microsoft.com/office/word/2010/wordml" xmlns:w15="http://schemas.microsoft.com/office/word/2012/wordml" xmlns:w16cid="http://schemas.microsoft.com/office/word/2016/wordml/cid" xmlns:w16se="http://schemas.microsoft.com/office/word/2015/wordml/symex" xmlns:wpg="http://schemas.microsoft.com/office/word/2010/wordprocessingGroup" xmlns:wpi="http://schemas.microsoft.com/office/word/2010/wordprocessingInk" xmlns:wne="http://schemas.microsoft.com/office/word/2006/wordml" xmlns:wps="http://schemas.microsoft.com/office/word/2010/wordprocessingShape" mc:Ignorable="w14 w15 w16se w16cid wp14">
+  <w:sdt>
+    <w:sdtPr>
+      <w:id w:val="62608571"/>
+      <w:docPartObj>
+        <w:docPartGallery w:val="Page Numbers (Bottom of Page)"/>
+        <w:docPartUnique/>
+      </w:docPartObj>
+    </w:sdtPr>
+    <w:sdtContent>
+      <w:p>
+        <w:pPr>
+          <w:pStyle w:val="Rodap"/>
+          <w:jc w:val="right"/>
+        </w:pPr>
+        <w:r>
+          <w:fldChar w:fldCharType="begin"/>
+        </w:r>
+        <w:r>
+          <w:instrText>PAGE   \* MERGEFORMAT</w:instrText>
+        </w:r>
+        <w:r>
+          <w:fldChar w:fldCharType="separate"/>
+        </w:r>
+        <w:r>
+          <w:t>2</w:t>
+        </w:r>
+        <w:r>
+          <w:fldChar w:fldCharType="end"/>
+        </w:r>
+      </w:p>
+    </w:sdtContent>
+  </w:sdt>
+  <w:p>
+    <w:pPr>
+      <w:pStyle w:val="Rodap"/>
+    </w:pPr>
+  </w:p>
+</w:ftr>
 </file>
 
 <file path=word/footnotes.xml><?xml version="1.0" encoding="utf-8"?>
@@ -4590,13 +5229,13 @@
     <w:autoRedefine/>
     <w:uiPriority w:val="39"/>
     <w:unhideWhenUsed/>
-    <w:rsid w:val="005F1C64"/>
+    <w:rsid w:val="001008C9"/>
     <w:pPr>
       <w:tabs>
         <w:tab w:val="right" w:leader="dot" w:pos="8494"/>
       </w:tabs>
       <w:spacing w:after="100"/>
-      <w:ind w:firstLine="284"/>
+      <w:ind w:firstLine="426"/>
     </w:pPr>
   </w:style>
   <w:style w:type="character" w:styleId="Hiperligao">
@@ -4922,7 +5561,7 @@
 </file>
 
 <file path=customXml/itemProps1.xml><?xml version="1.0" encoding="utf-8"?>
-<ds:datastoreItem xmlns:ds="http://schemas.openxmlformats.org/officeDocument/2006/customXml" ds:itemID="{7DA4082F-665E-4AA1-8AE9-1946070BB2CB}">
+<ds:datastoreItem xmlns:ds="http://schemas.openxmlformats.org/officeDocument/2006/customXml" ds:itemID="{B5EAD8ED-357F-4C0E-BA74-7104A94EB9DF}">
   <ds:schemaRefs>
     <ds:schemaRef ds:uri="http://schemas.openxmlformats.org/officeDocument/2006/bibliography"/>
   </ds:schemaRefs>

</xml_diff>